<commit_message>
the move function started
</commit_message>
<xml_diff>
--- a/Assignment 1 Report.docx
+++ b/Assignment 1 Report.docx
@@ -22,15 +22,7 @@
         <w:t>they were talking to a person</w:t>
       </w:r>
       <w:r>
-        <w:t xml:space="preserve"> as I believed this made games such as </w:t>
-      </w:r>
-      <w:proofErr w:type="spellStart"/>
-      <w:r>
-        <w:t>Zork</w:t>
-      </w:r>
-      <w:proofErr w:type="spellEnd"/>
-      <w:r>
-        <w:t xml:space="preserve"> (1979) and Deeper (2016) easier to learn to pl</w:t>
+        <w:t xml:space="preserve"> as I believed this made games such as Zork (1979) and Deeper (2016) easier to learn to pl</w:t>
       </w:r>
       <w:r>
         <w:t xml:space="preserve">ay and therefore more immersive. To be able to </w:t>
@@ -141,15 +133,7 @@
         <w:spacing w:line="480" w:lineRule="auto"/>
       </w:pPr>
       <w:r>
-        <w:t xml:space="preserve">The first check I make is to see whether there are more than one words in the command list. If there is only one word, I firstly check to see if it’s an exit in the current location, if so then the </w:t>
-      </w:r>
-      <w:proofErr w:type="spellStart"/>
-      <w:r>
-        <w:t>moveToLocation</w:t>
-      </w:r>
-      <w:proofErr w:type="spellEnd"/>
-      <w:r>
-        <w:t xml:space="preserve"> method is called and I return out of the method. However if the command wasn’t a direction</w:t>
+        <w:t>The first check I make is to see whether there are more than one words in the command list. If there is only one word, I firstly check to see if it’s an exit in the current location, if so then the moveToLocation method is called and I return out of the method. However if the command wasn’t a direction</w:t>
       </w:r>
       <w:r>
         <w:t xml:space="preserve"> then it is put into a switch statement checking if it’s a look, show inventory or a help command, calling their own methods respectively.</w:t>
@@ -199,15 +183,7 @@
         <w:spacing w:line="480" w:lineRule="auto"/>
       </w:pPr>
       <w:r>
-        <w:t xml:space="preserve">The idea of searching for a verb in the input comes directly from </w:t>
-      </w:r>
-      <w:proofErr w:type="spellStart"/>
-      <w:r>
-        <w:t>Zork</w:t>
-      </w:r>
-      <w:proofErr w:type="spellEnd"/>
-      <w:r>
-        <w:t xml:space="preserve"> which, if it cannot find one will tell you directly it doesn’t understand the verb you entered.</w:t>
+        <w:t>The idea of searching for a verb in the input comes directly from Zork which, if it cannot find one will tell you directly it doesn’t understand the verb you entered.</w:t>
       </w:r>
       <w:r>
         <w:t xml:space="preserve"> </w:t>
@@ -226,6 +202,23 @@
       <w:pPr>
         <w:spacing w:line="480" w:lineRule="auto"/>
       </w:pPr>
+    </w:p>
+    <w:p>
+      <w:pPr>
+        <w:pStyle w:val="Heading1"/>
+        <w:spacing w:line="480" w:lineRule="auto"/>
+      </w:pPr>
+      <w:r>
+        <w:t>Walk/move</w:t>
+      </w:r>
+    </w:p>
+    <w:p>
+      <w:pPr>
+        <w:spacing w:line="480" w:lineRule="auto"/>
+      </w:pPr>
+      <w:r>
+        <w:t xml:space="preserve">The move method </w:t>
+      </w:r>
       <w:bookmarkStart w:id="0" w:name="_GoBack"/>
       <w:bookmarkEnd w:id="0"/>
     </w:p>
@@ -235,7 +228,7 @@
         <w:spacing w:line="480" w:lineRule="auto"/>
       </w:pPr>
       <w:r>
-        <w:t>Walk/move</w:t>
+        <w:t>Take</w:t>
       </w:r>
     </w:p>
     <w:p>
@@ -249,7 +242,7 @@
         <w:spacing w:line="480" w:lineRule="auto"/>
       </w:pPr>
       <w:r>
-        <w:t>Take</w:t>
+        <w:t>Use</w:t>
       </w:r>
     </w:p>
     <w:p>
@@ -263,20 +256,6 @@
         <w:spacing w:line="480" w:lineRule="auto"/>
       </w:pPr>
       <w:r>
-        <w:t>Use</w:t>
-      </w:r>
-    </w:p>
-    <w:p>
-      <w:pPr>
-        <w:spacing w:line="480" w:lineRule="auto"/>
-      </w:pPr>
-    </w:p>
-    <w:p>
-      <w:pPr>
-        <w:pStyle w:val="Heading1"/>
-        <w:spacing w:line="480" w:lineRule="auto"/>
-      </w:pPr>
-      <w:r>
         <w:t>Bibliography</w:t>
       </w:r>
     </w:p>
@@ -291,13 +270,7 @@
         <w:rPr>
           <w:rStyle w:val="selectable"/>
         </w:rPr>
-        <w:t>The Pixie</w:t>
-      </w:r>
-      <w:r>
-        <w:rPr>
-          <w:rStyle w:val="selectable"/>
-        </w:rPr>
-        <w:t xml:space="preserve">. (2016). </w:t>
+        <w:t xml:space="preserve">The Pixie. (2016). </w:t>
       </w:r>
       <w:r>
         <w:rPr>
@@ -357,21 +330,7 @@
         <w:rPr>
           <w:rStyle w:val="selectable"/>
         </w:rPr>
-        <w:t xml:space="preserve">Anderson, T., Blank, M., </w:t>
-      </w:r>
-      <w:proofErr w:type="spellStart"/>
-      <w:r>
-        <w:rPr>
-          <w:rStyle w:val="selectable"/>
-        </w:rPr>
-        <w:t>Leibling</w:t>
-      </w:r>
-      <w:proofErr w:type="spellEnd"/>
-      <w:r>
-        <w:rPr>
-          <w:rStyle w:val="selectable"/>
-        </w:rPr>
-        <w:t>, D. and Daniels, B. (</w:t>
+        <w:t>Anderson, T., Blank, M., Leibling, D. and Daniels, B. (</w:t>
       </w:r>
       <w:r>
         <w:rPr>
@@ -385,7 +344,6 @@
         </w:rPr>
         <w:t xml:space="preserve">). </w:t>
       </w:r>
-      <w:proofErr w:type="spellStart"/>
       <w:r>
         <w:rPr>
           <w:rStyle w:val="selectable"/>
@@ -394,7 +352,6 @@
         </w:rPr>
         <w:t>Zork</w:t>
       </w:r>
-      <w:proofErr w:type="spellEnd"/>
       <w:r>
         <w:rPr>
           <w:rStyle w:val="selectable"/>
@@ -411,21 +368,7 @@
         <w:rPr>
           <w:rStyle w:val="selectable"/>
         </w:rPr>
-        <w:t xml:space="preserve"> </w:t>
-      </w:r>
-      <w:proofErr w:type="spellStart"/>
-      <w:r>
-        <w:rPr>
-          <w:rStyle w:val="selectable"/>
-        </w:rPr>
-        <w:t>Infocom</w:t>
-      </w:r>
-      <w:proofErr w:type="spellEnd"/>
-      <w:r>
-        <w:rPr>
-          <w:rStyle w:val="selectable"/>
-        </w:rPr>
-        <w:t>.</w:t>
+        <w:t xml:space="preserve"> Infocom.</w:t>
       </w:r>
       <w:r>
         <w:rPr>

</xml_diff>